<commit_message>
pegando as info de: Justificativa, Ementa, etc...
</commit_message>
<xml_diff>
--- a/src/main/resources/modeloPED.docx
+++ b/src/main/resources/modeloPED.docx
@@ -1,6 +1,6 @@
 
 <file path=word/document.xml><?xml version="1.0" encoding="utf-8"?>
-<w:document xmlns:wpc="http://schemas.microsoft.com/office/word/2010/wordprocessingCanvas" xmlns:cx="http://schemas.microsoft.com/office/drawing/2014/chartex" xmlns:cx1="http://schemas.microsoft.com/office/drawing/2015/9/8/chartex" xmlns:cx2="http://schemas.microsoft.com/office/drawing/2015/10/21/chartex" xmlns:cx3="http://schemas.microsoft.com/office/drawing/2016/5/9/chartex" xmlns:cx4="http://schemas.microsoft.com/office/drawing/2016/5/10/chartex" xmlns:cx5="http://schemas.microsoft.com/office/drawing/2016/5/11/chartex" xmlns:cx6="http://schemas.microsoft.com/office/drawing/2016/5/12/chartex" xmlns:cx7="http://schemas.microsoft.com/office/drawing/2016/5/13/chartex" xmlns:cx8="http://schemas.microsoft.com/office/drawing/2016/5/14/chartex" xmlns:mc="http://schemas.openxmlformats.org/markup-compatibility/2006" xmlns:aink="http://schemas.microsoft.com/office/drawing/2016/ink" xmlns:am3d="http://schemas.microsoft.com/office/drawing/2017/model3d" xmlns:o="urn:schemas-microsoft-com:office:office" xmlns:r="http://schemas.openxmlformats.org/officeDocument/2006/relationships" xmlns:m="http://schemas.openxmlformats.org/officeDocument/2006/math" xmlns:v="urn:schemas-microsoft-com:vml" xmlns:wp14="http://schemas.microsoft.com/office/word/2010/wordprocessingDrawing" xmlns:wp="http://schemas.openxmlformats.org/drawingml/2006/wordprocessingDrawing" xmlns:w10="urn:schemas-microsoft-com:office:word" xmlns:w="http://schemas.openxmlformats.org/wordprocessingml/2006/main" xmlns:w14="http://schemas.microsoft.com/office/word/2010/wordml" xmlns:w15="http://schemas.microsoft.com/office/word/2012/wordml" xmlns:w16cex="http://schemas.microsoft.com/office/word/2018/wordml/cex" xmlns:w16cid="http://schemas.microsoft.com/office/word/2016/wordml/cid" xmlns:w16="http://schemas.microsoft.com/office/word/2018/wordml" xmlns:w16sdtdh="http://schemas.microsoft.com/office/word/2020/wordml/sdtdatahash" xmlns:w16se="http://schemas.microsoft.com/office/word/2015/wordml/symex" xmlns:wpg="http://schemas.microsoft.com/office/word/2010/wordprocessingGroup" xmlns:wpi="http://schemas.microsoft.com/office/word/2010/wordprocessingInk" xmlns:wne="http://schemas.microsoft.com/office/word/2006/wordml" xmlns:wps="http://schemas.microsoft.com/office/word/2010/wordprocessingShape" mc:Ignorable="w14 w15 w16se w16cid w16 w16cex w16sdtdh wp14">
+<w:document xmlns:wpc="http://schemas.microsoft.com/office/word/2010/wordprocessingCanvas" xmlns:cx="http://schemas.microsoft.com/office/drawing/2014/chartex" xmlns:cx1="http://schemas.microsoft.com/office/drawing/2015/9/8/chartex" xmlns:cx2="http://schemas.microsoft.com/office/drawing/2015/10/21/chartex" xmlns:cx3="http://schemas.microsoft.com/office/drawing/2016/5/9/chartex" xmlns:cx4="http://schemas.microsoft.com/office/drawing/2016/5/10/chartex" xmlns:cx5="http://schemas.microsoft.com/office/drawing/2016/5/11/chartex" xmlns:cx6="http://schemas.microsoft.com/office/drawing/2016/5/12/chartex" xmlns:cx7="http://schemas.microsoft.com/office/drawing/2016/5/13/chartex" xmlns:cx8="http://schemas.microsoft.com/office/drawing/2016/5/14/chartex" xmlns:mc="http://schemas.openxmlformats.org/markup-compatibility/2006" xmlns:aink="http://schemas.microsoft.com/office/drawing/2016/ink" xmlns:am3d="http://schemas.microsoft.com/office/drawing/2017/model3d" xmlns:o="urn:schemas-microsoft-com:office:office" xmlns:oel="http://schemas.microsoft.com/office/2019/extlst" xmlns:r="http://schemas.openxmlformats.org/officeDocument/2006/relationships" xmlns:m="http://schemas.openxmlformats.org/officeDocument/2006/math" xmlns:v="urn:schemas-microsoft-com:vml" xmlns:wp14="http://schemas.microsoft.com/office/word/2010/wordprocessingDrawing" xmlns:wp="http://schemas.openxmlformats.org/drawingml/2006/wordprocessingDrawing" xmlns:w10="urn:schemas-microsoft-com:office:word" xmlns:w="http://schemas.openxmlformats.org/wordprocessingml/2006/main" xmlns:w14="http://schemas.microsoft.com/office/word/2010/wordml" xmlns:w15="http://schemas.microsoft.com/office/word/2012/wordml" xmlns:w16cex="http://schemas.microsoft.com/office/word/2018/wordml/cex" xmlns:w16cid="http://schemas.microsoft.com/office/word/2016/wordml/cid" xmlns:w16="http://schemas.microsoft.com/office/word/2018/wordml" xmlns:w16sdtdh="http://schemas.microsoft.com/office/word/2020/wordml/sdtdatahash" xmlns:w16se="http://schemas.microsoft.com/office/word/2015/wordml/symex" xmlns:wpg="http://schemas.microsoft.com/office/word/2010/wordprocessingGroup" xmlns:wpi="http://schemas.microsoft.com/office/word/2010/wordprocessingInk" xmlns:wne="http://schemas.microsoft.com/office/word/2006/wordml" xmlns:wps="http://schemas.microsoft.com/office/word/2010/wordprocessingShape" mc:Ignorable="w14 w15 w16se w16cid w16 w16cex w16sdtdh wp14">
   <w:body>
     <w:p>
       <w:pPr>
@@ -170,7 +170,6 @@
         <w:tblCellMar>
           <w:top w:w="96" w:type="dxa"/>
           <w:left w:w="115" w:type="dxa"/>
-          <w:bottom w:w="0" w:type="dxa"/>
           <w:right w:w="115" w:type="dxa"/>
         </w:tblCellMar>
         <w:tblLook w:val="04A0" w:firstRow="1" w:lastRow="0" w:firstColumn="1" w:lastColumn="0" w:noHBand="0" w:noVBand="1"/>
@@ -286,7 +285,6 @@
         <w:tblCellMar>
           <w:top w:w="54" w:type="dxa"/>
           <w:left w:w="106" w:type="dxa"/>
-          <w:bottom w:w="0" w:type="dxa"/>
           <w:right w:w="52" w:type="dxa"/>
         </w:tblCellMar>
         <w:tblLook w:val="04A0" w:firstRow="1" w:lastRow="0" w:firstColumn="1" w:lastColumn="0" w:noHBand="0" w:noVBand="1"/>
@@ -399,13 +397,7 @@
               <w:t xml:space="preserve">1.2. Cursos: </w:t>
             </w:r>
             <w:r>
-              <w:t>${</w:t>
-            </w:r>
-            <w:r>
-              <w:t>curso</w:t>
-            </w:r>
-            <w:r>
-              <w:t>}</w:t>
+              <w:t>${curso}</w:t>
             </w:r>
           </w:p>
         </w:tc>
@@ -529,10 +521,7 @@
               <w:t>1.5. Código da Disciplina:</w:t>
             </w:r>
             <w:r>
-              <w:t xml:space="preserve"> </w:t>
-            </w:r>
-            <w:r>
-              <w:t>${</w:t>
+              <w:t xml:space="preserve"> ${</w:t>
             </w:r>
             <w:proofErr w:type="spellStart"/>
             <w:r>
@@ -1199,26 +1188,7 @@
               <w:jc w:val="both"/>
             </w:pPr>
             <w:r>
-              <w:t>${</w:t>
-            </w:r>
-            <w:r>
-              <w:t>justificativa}</w:t>
-            </w:r>
-          </w:p>
-          <w:p>
-            <w:pPr>
-              <w:pBdr>
-                <w:top w:val="none" w:sz="0" w:space="0" w:color="auto"/>
-                <w:left w:val="none" w:sz="0" w:space="0" w:color="auto"/>
-                <w:bottom w:val="none" w:sz="0" w:space="0" w:color="auto"/>
-                <w:right w:val="none" w:sz="0" w:space="0" w:color="auto"/>
-              </w:pBdr>
-              <w:spacing w:after="0" w:line="259" w:lineRule="auto"/>
-              <w:ind w:left="0" w:right="50" w:firstLine="0"/>
-              <w:jc w:val="both"/>
-            </w:pPr>
-            <w:r>
-              <w:tab/>
+              <w:t>${justificativa}</w:t>
             </w:r>
           </w:p>
         </w:tc>
@@ -1284,13 +1254,7 @@
               <w:jc w:val="both"/>
             </w:pPr>
             <w:r>
-              <w:t>${</w:t>
-            </w:r>
-            <w:r>
-              <w:t>ementa</w:t>
-            </w:r>
-            <w:r>
-              <w:t>}</w:t>
+              <w:t>${ementa}</w:t>
             </w:r>
           </w:p>
         </w:tc>
@@ -1355,13 +1319,7 @@
               <w:ind w:left="0" w:firstLine="0"/>
             </w:pPr>
             <w:r>
-              <w:t>${</w:t>
-            </w:r>
-            <w:r>
-              <w:t>objetivos</w:t>
-            </w:r>
-            <w:r>
-              <w:t>}</w:t>
+              <w:t>${objetivos}</w:t>
             </w:r>
             <w:r>
               <w:rPr>
@@ -1562,10 +1520,7 @@
             </w:r>
             <w:proofErr w:type="spellEnd"/>
             <w:r>
-              <w:t>}</w:t>
-            </w:r>
-            <w:r>
-              <w:t xml:space="preserve"> </w:t>
+              <w:t xml:space="preserve">} </w:t>
             </w:r>
           </w:p>
         </w:tc>
@@ -1599,10 +1554,7 @@
             </w:r>
             <w:proofErr w:type="spellEnd"/>
             <w:r>
-              <w:t>}</w:t>
-            </w:r>
-            <w:r>
-              <w:t xml:space="preserve"> </w:t>
+              <w:t xml:space="preserve">} </w:t>
             </w:r>
           </w:p>
         </w:tc>
@@ -1697,8 +1649,6 @@
         <w:tblCellMar>
           <w:top w:w="12" w:type="dxa"/>
           <w:left w:w="70" w:type="dxa"/>
-          <w:bottom w:w="0" w:type="dxa"/>
-          <w:right w:w="0" w:type="dxa"/>
         </w:tblCellMar>
         <w:tblLook w:val="04A0" w:firstRow="1" w:lastRow="0" w:firstColumn="1" w:lastColumn="0" w:noHBand="0" w:noVBand="1"/>
       </w:tblPr>
@@ -1731,6 +1681,9 @@
               <w:ind w:left="0" w:right="62" w:firstLine="0"/>
             </w:pPr>
             <w:r>
+              <w:t xml:space="preserve"> </w:t>
+            </w:r>
+            <w:r>
               <w:t>${metodologia}</w:t>
             </w:r>
           </w:p>
@@ -1791,7 +1744,11 @@
                 <w:right w:val="none" w:sz="0" w:space="0" w:color="auto"/>
               </w:pBdr>
               <w:spacing w:after="0" w:line="259" w:lineRule="auto"/>
-            </w:pPr>
+              <w:ind w:left="0" w:firstLine="0"/>
+            </w:pPr>
+            <w:r>
+              <w:t xml:space="preserve"> </w:t>
+            </w:r>
             <w:r>
               <w:t>${</w:t>
             </w:r>
@@ -1933,10 +1890,7 @@
               <w:spacing w:after="0" w:line="259" w:lineRule="auto"/>
             </w:pPr>
             <w:r>
-              <w:t>${bibliografia}</w:t>
-            </w:r>
-            <w:r>
-              <w:t xml:space="preserve"> </w:t>
+              <w:t xml:space="preserve">${bibliografia} </w:t>
             </w:r>
           </w:p>
         </w:tc>
@@ -2117,10 +2071,7 @@
         <w:ind w:left="72"/>
       </w:pPr>
       <w:r>
-        <w:t xml:space="preserve">      ___/___/___                     ________________________</w:t>
-      </w:r>
-      <w:r>
-        <w:t xml:space="preserve">___________ </w:t>
+        <w:t xml:space="preserve">      ___/___/___                     ___________________________________ </w:t>
       </w:r>
     </w:p>
     <w:p>
@@ -2157,7 +2108,7 @@
 </file>
 
 <file path=word/numbering.xml><?xml version="1.0" encoding="utf-8"?>
-<w:numbering xmlns:wpc="http://schemas.microsoft.com/office/word/2010/wordprocessingCanvas" xmlns:cx="http://schemas.microsoft.com/office/drawing/2014/chartex" xmlns:cx1="http://schemas.microsoft.com/office/drawing/2015/9/8/chartex" xmlns:cx2="http://schemas.microsoft.com/office/drawing/2015/10/21/chartex" xmlns:cx3="http://schemas.microsoft.com/office/drawing/2016/5/9/chartex" xmlns:cx4="http://schemas.microsoft.com/office/drawing/2016/5/10/chartex" xmlns:cx5="http://schemas.microsoft.com/office/drawing/2016/5/11/chartex" xmlns:cx6="http://schemas.microsoft.com/office/drawing/2016/5/12/chartex" xmlns:cx7="http://schemas.microsoft.com/office/drawing/2016/5/13/chartex" xmlns:cx8="http://schemas.microsoft.com/office/drawing/2016/5/14/chartex" xmlns:mc="http://schemas.openxmlformats.org/markup-compatibility/2006" xmlns:aink="http://schemas.microsoft.com/office/drawing/2016/ink" xmlns:am3d="http://schemas.microsoft.com/office/drawing/2017/model3d" xmlns:o="urn:schemas-microsoft-com:office:office" xmlns:r="http://schemas.openxmlformats.org/officeDocument/2006/relationships" xmlns:m="http://schemas.openxmlformats.org/officeDocument/2006/math" xmlns:v="urn:schemas-microsoft-com:vml" xmlns:wp14="http://schemas.microsoft.com/office/word/2010/wordprocessingDrawing" xmlns:wp="http://schemas.openxmlformats.org/drawingml/2006/wordprocessingDrawing" xmlns:w10="urn:schemas-microsoft-com:office:word" xmlns:w="http://schemas.openxmlformats.org/wordprocessingml/2006/main" xmlns:w14="http://schemas.microsoft.com/office/word/2010/wordml" xmlns:w15="http://schemas.microsoft.com/office/word/2012/wordml" xmlns:w16cex="http://schemas.microsoft.com/office/word/2018/wordml/cex" xmlns:w16cid="http://schemas.microsoft.com/office/word/2016/wordml/cid" xmlns:w16="http://schemas.microsoft.com/office/word/2018/wordml" xmlns:w16sdtdh="http://schemas.microsoft.com/office/word/2020/wordml/sdtdatahash" xmlns:w16se="http://schemas.microsoft.com/office/word/2015/wordml/symex" xmlns:wpg="http://schemas.microsoft.com/office/word/2010/wordprocessingGroup" xmlns:wpi="http://schemas.microsoft.com/office/word/2010/wordprocessingInk" xmlns:wne="http://schemas.microsoft.com/office/word/2006/wordml" xmlns:wps="http://schemas.microsoft.com/office/word/2010/wordprocessingShape" mc:Ignorable="w14 w15 w16se w16cid w16 w16cex w16sdtdh wp14">
+<w:numbering xmlns:wpc="http://schemas.microsoft.com/office/word/2010/wordprocessingCanvas" xmlns:cx="http://schemas.microsoft.com/office/drawing/2014/chartex" xmlns:cx1="http://schemas.microsoft.com/office/drawing/2015/9/8/chartex" xmlns:cx2="http://schemas.microsoft.com/office/drawing/2015/10/21/chartex" xmlns:cx3="http://schemas.microsoft.com/office/drawing/2016/5/9/chartex" xmlns:cx4="http://schemas.microsoft.com/office/drawing/2016/5/10/chartex" xmlns:cx5="http://schemas.microsoft.com/office/drawing/2016/5/11/chartex" xmlns:cx6="http://schemas.microsoft.com/office/drawing/2016/5/12/chartex" xmlns:cx7="http://schemas.microsoft.com/office/drawing/2016/5/13/chartex" xmlns:cx8="http://schemas.microsoft.com/office/drawing/2016/5/14/chartex" xmlns:mc="http://schemas.openxmlformats.org/markup-compatibility/2006" xmlns:aink="http://schemas.microsoft.com/office/drawing/2016/ink" xmlns:am3d="http://schemas.microsoft.com/office/drawing/2017/model3d" xmlns:o="urn:schemas-microsoft-com:office:office" xmlns:oel="http://schemas.microsoft.com/office/2019/extlst" xmlns:r="http://schemas.openxmlformats.org/officeDocument/2006/relationships" xmlns:m="http://schemas.openxmlformats.org/officeDocument/2006/math" xmlns:v="urn:schemas-microsoft-com:vml" xmlns:wp14="http://schemas.microsoft.com/office/word/2010/wordprocessingDrawing" xmlns:wp="http://schemas.openxmlformats.org/drawingml/2006/wordprocessingDrawing" xmlns:w10="urn:schemas-microsoft-com:office:word" xmlns:w="http://schemas.openxmlformats.org/wordprocessingml/2006/main" xmlns:w14="http://schemas.microsoft.com/office/word/2010/wordml" xmlns:w15="http://schemas.microsoft.com/office/word/2012/wordml" xmlns:w16cex="http://schemas.microsoft.com/office/word/2018/wordml/cex" xmlns:w16cid="http://schemas.microsoft.com/office/word/2016/wordml/cid" xmlns:w16="http://schemas.microsoft.com/office/word/2018/wordml" xmlns:w16sdtdh="http://schemas.microsoft.com/office/word/2020/wordml/sdtdatahash" xmlns:w16se="http://schemas.microsoft.com/office/word/2015/wordml/symex" xmlns:wpg="http://schemas.microsoft.com/office/word/2010/wordprocessingGroup" xmlns:wpi="http://schemas.microsoft.com/office/word/2010/wordprocessingInk" xmlns:wne="http://schemas.microsoft.com/office/word/2006/wordml" xmlns:wps="http://schemas.microsoft.com/office/word/2010/wordprocessingShape" mc:Ignorable="w14 w15 w16se w16cid w16 w16cex w16sdtdh wp14">
   <w:abstractNum w:abstractNumId="0" w15:restartNumberingAfterBreak="0">
     <w:nsid w:val="20661C6F"/>
     <w:multiLevelType w:val="hybridMultilevel"/>
@@ -3431,22 +3382,22 @@
       </w:rPr>
     </w:lvl>
   </w:abstractNum>
-  <w:num w:numId="1">
+  <w:num w:numId="1" w16cid:durableId="271128451">
     <w:abstractNumId w:val="3"/>
   </w:num>
-  <w:num w:numId="2">
+  <w:num w:numId="2" w16cid:durableId="256328303">
     <w:abstractNumId w:val="1"/>
   </w:num>
-  <w:num w:numId="3">
+  <w:num w:numId="3" w16cid:durableId="2083869485">
     <w:abstractNumId w:val="2"/>
   </w:num>
-  <w:num w:numId="4">
+  <w:num w:numId="4" w16cid:durableId="1048190099">
     <w:abstractNumId w:val="4"/>
   </w:num>
-  <w:num w:numId="5">
+  <w:num w:numId="5" w16cid:durableId="894782654">
     <w:abstractNumId w:val="0"/>
   </w:num>
-  <w:num w:numId="6">
+  <w:num w:numId="6" w16cid:durableId="237982916">
     <w:abstractNumId w:val="5"/>
   </w:num>
 </w:numbering>

</xml_diff>